<commit_message>
Update POM files to compile project on Java 10 version
</commit_message>
<xml_diff>
--- a/OdysseyAPIGenerator/docs/BUILD_Eclipse.docx
+++ b/OdysseyAPIGenerator/docs/BUILD_Eclipse.docx
@@ -1,6 +1,6 @@
 
 <file path=word/document.xml><?xml version="1.0" encoding="utf-8"?>
-<w:document xmlns:wpc="http://schemas.microsoft.com/office/word/2010/wordprocessingCanvas" xmlns:cx="http://schemas.microsoft.com/office/drawing/2014/chartex" xmlns:cx1="http://schemas.microsoft.com/office/drawing/2015/9/8/chartex" xmlns:mc="http://schemas.openxmlformats.org/markup-compatibility/2006" xmlns:o="urn:schemas-microsoft-com:office:office" xmlns:r="http://schemas.openxmlformats.org/officeDocument/2006/relationships" xmlns:m="http://schemas.openxmlformats.org/officeDocument/2006/math" xmlns:v="urn:schemas-microsoft-com:vml" xmlns:wp14="http://schemas.microsoft.com/office/word/2010/wordprocessingDrawing" xmlns:wp="http://schemas.openxmlformats.org/drawingml/2006/wordprocessingDrawing" xmlns:w10="urn:schemas-microsoft-com:office:word" xmlns:w="http://schemas.openxmlformats.org/wordprocessingml/2006/main" xmlns:w14="http://schemas.microsoft.com/office/word/2010/wordml" xmlns:w15="http://schemas.microsoft.com/office/word/2012/wordml" xmlns:w16se="http://schemas.microsoft.com/office/word/2015/wordml/symex" xmlns:wpg="http://schemas.microsoft.com/office/word/2010/wordprocessingGroup" xmlns:wpi="http://schemas.microsoft.com/office/word/2010/wordprocessingInk" xmlns:wne="http://schemas.microsoft.com/office/word/2006/wordml" xmlns:wps="http://schemas.microsoft.com/office/word/2010/wordprocessingShape" mc:Ignorable="w14 w15 w16se wp14">
+<w:document xmlns:wpc="http://schemas.microsoft.com/office/word/2010/wordprocessingCanvas" xmlns:mc="http://schemas.openxmlformats.org/markup-compatibility/2006" xmlns:o="urn:schemas-microsoft-com:office:office" xmlns:r="http://schemas.openxmlformats.org/officeDocument/2006/relationships" xmlns:m="http://schemas.openxmlformats.org/officeDocument/2006/math" xmlns:v="urn:schemas-microsoft-com:vml" xmlns:wp14="http://schemas.microsoft.com/office/word/2010/wordprocessingDrawing" xmlns:wp="http://schemas.openxmlformats.org/drawingml/2006/wordprocessingDrawing" xmlns:w10="urn:schemas-microsoft-com:office:word" xmlns:w="http://schemas.openxmlformats.org/wordprocessingml/2006/main" xmlns:w14="http://schemas.microsoft.com/office/word/2010/wordml" xmlns:w15="http://schemas.microsoft.com/office/word/2012/wordml" xmlns:wpg="http://schemas.microsoft.com/office/word/2010/wordprocessingGroup" xmlns:wpi="http://schemas.microsoft.com/office/word/2010/wordprocessingInk" xmlns:wne="http://schemas.microsoft.com/office/word/2006/wordml" xmlns:wps="http://schemas.microsoft.com/office/word/2010/wordprocessingShape" mc:Ignorable="w14 w15 wp14">
   <w:body>
     <w:p>
       <w:pPr>
@@ -46,8 +46,6 @@
         </w:rPr>
         <w:t>Eclipse</w:t>
       </w:r>
-      <w:bookmarkStart w:id="0" w:name="_GoBack"/>
-      <w:bookmarkEnd w:id="0"/>
     </w:p>
     <w:p>
       <w:pPr>
@@ -79,8 +77,19 @@
       </w:r>
     </w:p>
     <w:p>
-      <w:r>
-        <w:t xml:space="preserve">Java 1.8, Apache Maven 3.5.2, and Eclipse Neon.3 Release (4.6.3) or above must be installed before you execute the </w:t>
+      <w:bookmarkStart w:id="0" w:name="_GoBack"/>
+      <w:r>
+        <w:t>Java</w:t>
+      </w:r>
+      <w:bookmarkEnd w:id="0"/>
+      <w:r>
+        <w:t xml:space="preserve"> 1</w:t>
+      </w:r>
+      <w:r>
+        <w:t>0</w:t>
+      </w:r>
+      <w:r>
+        <w:t xml:space="preserve">, Apache Maven 3.5.2, and Eclipse Neon.3 Release (4.6.3) or above must be installed before you execute the </w:t>
       </w:r>
       <w:r>
         <w:t>following</w:t>
@@ -972,15 +981,7 @@
       </w:r>
       <w:r>
         <w:lastRenderedPageBreak/>
-        <w:t xml:space="preserve">procedure with Odyssey 2013 and Odyssey 2014 XSDs, which work without modification. However, for Odyssey 2017, the XSD files provided by Tyler have a few minor </w:t>
-      </w:r>
-      <w:proofErr w:type="gramStart"/>
-      <w:r>
-        <w:t>errors which</w:t>
-      </w:r>
-      <w:proofErr w:type="gramEnd"/>
-      <w:r>
-        <w:t xml:space="preserve"> must be corrected prior to this procedure being performed. Details on the issues with Odyssey 2017 XSDs, as well as work-</w:t>
+        <w:t>procedure with Odyssey 2013 and Odyssey 2014 XSDs, which work without modification. However, for Odyssey 2017, the XSD files provided by Tyler have a few minor errors which must be corrected prior to this procedure being performed. Details on the issues with Odyssey 2017 XSDs, as well as work-</w:t>
       </w:r>
       <w:proofErr w:type="spellStart"/>
       <w:r>
@@ -988,15 +989,7 @@
       </w:r>
       <w:proofErr w:type="spellEnd"/>
       <w:r>
-        <w:t xml:space="preserve"> and fixes, </w:t>
-      </w:r>
-      <w:proofErr w:type="gramStart"/>
-      <w:r>
-        <w:t>are described</w:t>
-      </w:r>
-      <w:proofErr w:type="gramEnd"/>
-      <w:r>
-        <w:t xml:space="preserve"> in the document entitled </w:t>
+        <w:t xml:space="preserve"> and fixes, are described in the document entitled </w:t>
       </w:r>
       <w:r>
         <w:rPr>
@@ -3238,7 +3231,7 @@
 </file>
 
 <file path=word/endnotes.xml><?xml version="1.0" encoding="utf-8"?>
-<w:endnotes xmlns:wpc="http://schemas.microsoft.com/office/word/2010/wordprocessingCanvas" xmlns:cx="http://schemas.microsoft.com/office/drawing/2014/chartex" xmlns:cx1="http://schemas.microsoft.com/office/drawing/2015/9/8/chartex" xmlns:mc="http://schemas.openxmlformats.org/markup-compatibility/2006" xmlns:o="urn:schemas-microsoft-com:office:office" xmlns:r="http://schemas.openxmlformats.org/officeDocument/2006/relationships" xmlns:m="http://schemas.openxmlformats.org/officeDocument/2006/math" xmlns:v="urn:schemas-microsoft-com:vml" xmlns:wp14="http://schemas.microsoft.com/office/word/2010/wordprocessingDrawing" xmlns:wp="http://schemas.openxmlformats.org/drawingml/2006/wordprocessingDrawing" xmlns:w10="urn:schemas-microsoft-com:office:word" xmlns:w="http://schemas.openxmlformats.org/wordprocessingml/2006/main" xmlns:w14="http://schemas.microsoft.com/office/word/2010/wordml" xmlns:w15="http://schemas.microsoft.com/office/word/2012/wordml" xmlns:w16se="http://schemas.microsoft.com/office/word/2015/wordml/symex" xmlns:wpg="http://schemas.microsoft.com/office/word/2010/wordprocessingGroup" xmlns:wpi="http://schemas.microsoft.com/office/word/2010/wordprocessingInk" xmlns:wne="http://schemas.microsoft.com/office/word/2006/wordml" xmlns:wps="http://schemas.microsoft.com/office/word/2010/wordprocessingShape" mc:Ignorable="w14 w15 w16se wp14">
+<w:endnotes xmlns:wpc="http://schemas.microsoft.com/office/word/2010/wordprocessingCanvas" xmlns:mc="http://schemas.openxmlformats.org/markup-compatibility/2006" xmlns:o="urn:schemas-microsoft-com:office:office" xmlns:r="http://schemas.openxmlformats.org/officeDocument/2006/relationships" xmlns:m="http://schemas.openxmlformats.org/officeDocument/2006/math" xmlns:v="urn:schemas-microsoft-com:vml" xmlns:wp14="http://schemas.microsoft.com/office/word/2010/wordprocessingDrawing" xmlns:wp="http://schemas.openxmlformats.org/drawingml/2006/wordprocessingDrawing" xmlns:w10="urn:schemas-microsoft-com:office:word" xmlns:w="http://schemas.openxmlformats.org/wordprocessingml/2006/main" xmlns:w14="http://schemas.microsoft.com/office/word/2010/wordml" xmlns:w15="http://schemas.microsoft.com/office/word/2012/wordml" xmlns:wpg="http://schemas.microsoft.com/office/word/2010/wordprocessingGroup" xmlns:wpi="http://schemas.microsoft.com/office/word/2010/wordprocessingInk" xmlns:wne="http://schemas.microsoft.com/office/word/2006/wordml" xmlns:wps="http://schemas.microsoft.com/office/word/2010/wordprocessingShape" mc:Ignorable="w14 w15 wp14">
   <w:endnote w:type="separator" w:id="-1">
     <w:p>
       <w:pPr>
@@ -3263,7 +3256,7 @@
 </file>
 
 <file path=word/footer1.xml><?xml version="1.0" encoding="utf-8"?>
-<w:ftr xmlns:wpc="http://schemas.microsoft.com/office/word/2010/wordprocessingCanvas" xmlns:cx="http://schemas.microsoft.com/office/drawing/2014/chartex" xmlns:cx1="http://schemas.microsoft.com/office/drawing/2015/9/8/chartex" xmlns:mc="http://schemas.openxmlformats.org/markup-compatibility/2006" xmlns:o="urn:schemas-microsoft-com:office:office" xmlns:r="http://schemas.openxmlformats.org/officeDocument/2006/relationships" xmlns:m="http://schemas.openxmlformats.org/officeDocument/2006/math" xmlns:v="urn:schemas-microsoft-com:vml" xmlns:wp14="http://schemas.microsoft.com/office/word/2010/wordprocessingDrawing" xmlns:wp="http://schemas.openxmlformats.org/drawingml/2006/wordprocessingDrawing" xmlns:w10="urn:schemas-microsoft-com:office:word" xmlns:w="http://schemas.openxmlformats.org/wordprocessingml/2006/main" xmlns:w14="http://schemas.microsoft.com/office/word/2010/wordml" xmlns:w15="http://schemas.microsoft.com/office/word/2012/wordml" xmlns:w16se="http://schemas.microsoft.com/office/word/2015/wordml/symex" xmlns:wpg="http://schemas.microsoft.com/office/word/2010/wordprocessingGroup" xmlns:wpi="http://schemas.microsoft.com/office/word/2010/wordprocessingInk" xmlns:wne="http://schemas.microsoft.com/office/word/2006/wordml" xmlns:wps="http://schemas.microsoft.com/office/word/2010/wordprocessingShape" mc:Ignorable="w14 w15 w16se wp14">
+<w:ftr xmlns:wpc="http://schemas.microsoft.com/office/word/2010/wordprocessingCanvas" xmlns:mc="http://schemas.openxmlformats.org/markup-compatibility/2006" xmlns:o="urn:schemas-microsoft-com:office:office" xmlns:r="http://schemas.openxmlformats.org/officeDocument/2006/relationships" xmlns:m="http://schemas.openxmlformats.org/officeDocument/2006/math" xmlns:v="urn:schemas-microsoft-com:vml" xmlns:wp14="http://schemas.microsoft.com/office/word/2010/wordprocessingDrawing" xmlns:wp="http://schemas.openxmlformats.org/drawingml/2006/wordprocessingDrawing" xmlns:w10="urn:schemas-microsoft-com:office:word" xmlns:w="http://schemas.openxmlformats.org/wordprocessingml/2006/main" xmlns:w14="http://schemas.microsoft.com/office/word/2010/wordml" xmlns:w15="http://schemas.microsoft.com/office/word/2012/wordml" xmlns:wpg="http://schemas.microsoft.com/office/word/2010/wordprocessingGroup" xmlns:wpi="http://schemas.microsoft.com/office/word/2010/wordprocessingInk" xmlns:wne="http://schemas.microsoft.com/office/word/2006/wordml" xmlns:wps="http://schemas.microsoft.com/office/word/2010/wordprocessingShape" mc:Ignorable="w14 w15 wp14">
   <w:sdt>
     <w:sdtPr>
       <w:id w:val="-532186032"/>
@@ -3300,7 +3293,7 @@
           <w:rPr>
             <w:noProof/>
           </w:rPr>
-          <w:t>1</w:t>
+          <w:t>7</w:t>
         </w:r>
         <w:r>
           <w:rPr>
@@ -3330,7 +3323,7 @@
 </file>
 
 <file path=word/footnotes.xml><?xml version="1.0" encoding="utf-8"?>
-<w:footnotes xmlns:wpc="http://schemas.microsoft.com/office/word/2010/wordprocessingCanvas" xmlns:cx="http://schemas.microsoft.com/office/drawing/2014/chartex" xmlns:cx1="http://schemas.microsoft.com/office/drawing/2015/9/8/chartex" xmlns:mc="http://schemas.openxmlformats.org/markup-compatibility/2006" xmlns:o="urn:schemas-microsoft-com:office:office" xmlns:r="http://schemas.openxmlformats.org/officeDocument/2006/relationships" xmlns:m="http://schemas.openxmlformats.org/officeDocument/2006/math" xmlns:v="urn:schemas-microsoft-com:vml" xmlns:wp14="http://schemas.microsoft.com/office/word/2010/wordprocessingDrawing" xmlns:wp="http://schemas.openxmlformats.org/drawingml/2006/wordprocessingDrawing" xmlns:w10="urn:schemas-microsoft-com:office:word" xmlns:w="http://schemas.openxmlformats.org/wordprocessingml/2006/main" xmlns:w14="http://schemas.microsoft.com/office/word/2010/wordml" xmlns:w15="http://schemas.microsoft.com/office/word/2012/wordml" xmlns:w16se="http://schemas.microsoft.com/office/word/2015/wordml/symex" xmlns:wpg="http://schemas.microsoft.com/office/word/2010/wordprocessingGroup" xmlns:wpi="http://schemas.microsoft.com/office/word/2010/wordprocessingInk" xmlns:wne="http://schemas.microsoft.com/office/word/2006/wordml" xmlns:wps="http://schemas.microsoft.com/office/word/2010/wordprocessingShape" mc:Ignorable="w14 w15 w16se wp14">
+<w:footnotes xmlns:wpc="http://schemas.microsoft.com/office/word/2010/wordprocessingCanvas" xmlns:mc="http://schemas.openxmlformats.org/markup-compatibility/2006" xmlns:o="urn:schemas-microsoft-com:office:office" xmlns:r="http://schemas.openxmlformats.org/officeDocument/2006/relationships" xmlns:m="http://schemas.openxmlformats.org/officeDocument/2006/math" xmlns:v="urn:schemas-microsoft-com:vml" xmlns:wp14="http://schemas.microsoft.com/office/word/2010/wordprocessingDrawing" xmlns:wp="http://schemas.openxmlformats.org/drawingml/2006/wordprocessingDrawing" xmlns:w10="urn:schemas-microsoft-com:office:word" xmlns:w="http://schemas.openxmlformats.org/wordprocessingml/2006/main" xmlns:w14="http://schemas.microsoft.com/office/word/2010/wordml" xmlns:w15="http://schemas.microsoft.com/office/word/2012/wordml" xmlns:wpg="http://schemas.microsoft.com/office/word/2010/wordprocessingGroup" xmlns:wpi="http://schemas.microsoft.com/office/word/2010/wordprocessingInk" xmlns:wne="http://schemas.microsoft.com/office/word/2006/wordml" xmlns:wps="http://schemas.microsoft.com/office/word/2010/wordprocessingShape" mc:Ignorable="w14 w15 wp14">
   <w:footnote w:type="separator" w:id="-1">
     <w:p>
       <w:pPr>
@@ -3355,8 +3348,8 @@
 </file>
 
 <file path=word/numbering.xml><?xml version="1.0" encoding="utf-8"?>
-<w:numbering xmlns:wpc="http://schemas.microsoft.com/office/word/2010/wordprocessingCanvas" xmlns:cx="http://schemas.microsoft.com/office/drawing/2014/chartex" xmlns:cx1="http://schemas.microsoft.com/office/drawing/2015/9/8/chartex" xmlns:mc="http://schemas.openxmlformats.org/markup-compatibility/2006" xmlns:o="urn:schemas-microsoft-com:office:office" xmlns:r="http://schemas.openxmlformats.org/officeDocument/2006/relationships" xmlns:m="http://schemas.openxmlformats.org/officeDocument/2006/math" xmlns:v="urn:schemas-microsoft-com:vml" xmlns:wp14="http://schemas.microsoft.com/office/word/2010/wordprocessingDrawing" xmlns:wp="http://schemas.openxmlformats.org/drawingml/2006/wordprocessingDrawing" xmlns:w10="urn:schemas-microsoft-com:office:word" xmlns:w="http://schemas.openxmlformats.org/wordprocessingml/2006/main" xmlns:w14="http://schemas.microsoft.com/office/word/2010/wordml" xmlns:w15="http://schemas.microsoft.com/office/word/2012/wordml" xmlns:w16se="http://schemas.microsoft.com/office/word/2015/wordml/symex" xmlns:wpg="http://schemas.microsoft.com/office/word/2010/wordprocessingGroup" xmlns:wpi="http://schemas.microsoft.com/office/word/2010/wordprocessingInk" xmlns:wne="http://schemas.microsoft.com/office/word/2006/wordml" xmlns:wps="http://schemas.microsoft.com/office/word/2010/wordprocessingShape" mc:Ignorable="w14 w15 w16se wp14">
-  <w:abstractNum w:abstractNumId="0" w15:restartNumberingAfterBreak="0">
+<w:numbering xmlns:wpc="http://schemas.microsoft.com/office/word/2010/wordprocessingCanvas" xmlns:mc="http://schemas.openxmlformats.org/markup-compatibility/2006" xmlns:o="urn:schemas-microsoft-com:office:office" xmlns:r="http://schemas.openxmlformats.org/officeDocument/2006/relationships" xmlns:m="http://schemas.openxmlformats.org/officeDocument/2006/math" xmlns:v="urn:schemas-microsoft-com:vml" xmlns:wp14="http://schemas.microsoft.com/office/word/2010/wordprocessingDrawing" xmlns:wp="http://schemas.openxmlformats.org/drawingml/2006/wordprocessingDrawing" xmlns:w10="urn:schemas-microsoft-com:office:word" xmlns:w="http://schemas.openxmlformats.org/wordprocessingml/2006/main" xmlns:w14="http://schemas.microsoft.com/office/word/2010/wordml" xmlns:w15="http://schemas.microsoft.com/office/word/2012/wordml" xmlns:wpg="http://schemas.microsoft.com/office/word/2010/wordprocessingGroup" xmlns:wpi="http://schemas.microsoft.com/office/word/2010/wordprocessingInk" xmlns:wne="http://schemas.microsoft.com/office/word/2006/wordml" xmlns:wps="http://schemas.microsoft.com/office/word/2010/wordprocessingShape" mc:Ignorable="w14 w15 wp14">
+  <w:abstractNum w:abstractNumId="0">
     <w:nsid w:val="0F6F566A"/>
     <w:multiLevelType w:val="hybridMultilevel"/>
     <w:tmpl w:val="5070356C"/>
@@ -3445,7 +3438,7 @@
       </w:pPr>
     </w:lvl>
   </w:abstractNum>
-  <w:abstractNum w:abstractNumId="1" w15:restartNumberingAfterBreak="0">
+  <w:abstractNum w:abstractNumId="1">
     <w:nsid w:val="3AE23871"/>
     <w:multiLevelType w:val="hybridMultilevel"/>
     <w:tmpl w:val="1B283AA4"/>
@@ -3568,7 +3561,7 @@
 </file>
 
 <file path=word/styles.xml><?xml version="1.0" encoding="utf-8"?>
-<w:styles xmlns:mc="http://schemas.openxmlformats.org/markup-compatibility/2006" xmlns:r="http://schemas.openxmlformats.org/officeDocument/2006/relationships" xmlns:w="http://schemas.openxmlformats.org/wordprocessingml/2006/main" xmlns:w14="http://schemas.microsoft.com/office/word/2010/wordml" xmlns:w15="http://schemas.microsoft.com/office/word/2012/wordml" xmlns:w16se="http://schemas.microsoft.com/office/word/2015/wordml/symex" mc:Ignorable="w14 w15 w16se">
+<w:styles xmlns:mc="http://schemas.openxmlformats.org/markup-compatibility/2006" xmlns:r="http://schemas.openxmlformats.org/officeDocument/2006/relationships" xmlns:w="http://schemas.openxmlformats.org/wordprocessingml/2006/main" xmlns:w14="http://schemas.microsoft.com/office/word/2010/wordml" xmlns:w15="http://schemas.microsoft.com/office/word/2012/wordml" mc:Ignorable="w14 w15">
   <w:docDefaults>
     <w:rPrDefault>
       <w:rPr>

</xml_diff>